<commit_message>
documents and db fix
</commit_message>
<xml_diff>
--- a/documentation/DesignDocument.docx
+++ b/documentation/DesignDocument.docx
@@ -1307,7 +1307,6 @@
               <w:kern w:val="2"/>
               <w:sz w:val="24"/>
               <w:szCs w:val="24"/>
-              <w:lang/>
               <w14:ligatures w14:val="standardContextual"/>
             </w:rPr>
           </w:pPr>
@@ -1335,7 +1334,6 @@
                 <w:kern w:val="2"/>
                 <w:sz w:val="24"/>
                 <w:szCs w:val="24"/>
-                <w:lang/>
                 <w14:ligatures w14:val="standardContextual"/>
               </w:rPr>
               <w:tab/>
@@ -1409,7 +1407,6 @@
               <w:kern w:val="2"/>
               <w:sz w:val="24"/>
               <w:szCs w:val="24"/>
-              <w:lang/>
               <w14:ligatures w14:val="standardContextual"/>
             </w:rPr>
           </w:pPr>
@@ -1428,7 +1425,6 @@
                 <w:kern w:val="2"/>
                 <w:sz w:val="24"/>
                 <w:szCs w:val="24"/>
-                <w:lang/>
                 <w14:ligatures w14:val="standardContextual"/>
               </w:rPr>
               <w:tab/>
@@ -1502,7 +1498,6 @@
               <w:kern w:val="2"/>
               <w:sz w:val="24"/>
               <w:szCs w:val="24"/>
-              <w:lang/>
               <w14:ligatures w14:val="standardContextual"/>
             </w:rPr>
           </w:pPr>
@@ -1521,7 +1516,6 @@
                 <w:kern w:val="2"/>
                 <w:sz w:val="24"/>
                 <w:szCs w:val="24"/>
-                <w:lang/>
                 <w14:ligatures w14:val="standardContextual"/>
               </w:rPr>
               <w:tab/>
@@ -1595,7 +1589,6 @@
               <w:kern w:val="2"/>
               <w:sz w:val="24"/>
               <w:szCs w:val="24"/>
-              <w:lang/>
               <w14:ligatures w14:val="standardContextual"/>
             </w:rPr>
           </w:pPr>
@@ -1620,7 +1613,6 @@
                 <w:kern w:val="2"/>
                 <w:sz w:val="24"/>
                 <w:szCs w:val="24"/>
-                <w:lang/>
                 <w14:ligatures w14:val="standardContextual"/>
               </w:rPr>
               <w:tab/>
@@ -1694,7 +1686,6 @@
               <w:kern w:val="2"/>
               <w:sz w:val="24"/>
               <w:szCs w:val="24"/>
-              <w:lang/>
               <w14:ligatures w14:val="standardContextual"/>
             </w:rPr>
           </w:pPr>
@@ -1719,7 +1710,6 @@
                 <w:kern w:val="2"/>
                 <w:sz w:val="24"/>
                 <w:szCs w:val="24"/>
-                <w:lang/>
                 <w14:ligatures w14:val="standardContextual"/>
               </w:rPr>
               <w:tab/>
@@ -1793,7 +1783,6 @@
               <w:kern w:val="2"/>
               <w:sz w:val="24"/>
               <w:szCs w:val="24"/>
-              <w:lang/>
               <w14:ligatures w14:val="standardContextual"/>
             </w:rPr>
           </w:pPr>
@@ -1818,7 +1807,6 @@
                 <w:kern w:val="2"/>
                 <w:sz w:val="24"/>
                 <w:szCs w:val="24"/>
-                <w:lang/>
                 <w14:ligatures w14:val="standardContextual"/>
               </w:rPr>
               <w:tab/>
@@ -1892,7 +1880,6 @@
               <w:kern w:val="2"/>
               <w:sz w:val="24"/>
               <w:szCs w:val="24"/>
-              <w:lang/>
               <w14:ligatures w14:val="standardContextual"/>
             </w:rPr>
           </w:pPr>
@@ -1917,7 +1904,6 @@
                 <w:kern w:val="2"/>
                 <w:sz w:val="24"/>
                 <w:szCs w:val="24"/>
-                <w:lang/>
                 <w14:ligatures w14:val="standardContextual"/>
               </w:rPr>
               <w:tab/>
@@ -1991,7 +1977,6 @@
               <w:kern w:val="2"/>
               <w:sz w:val="24"/>
               <w:szCs w:val="24"/>
-              <w:lang/>
               <w14:ligatures w14:val="standardContextual"/>
             </w:rPr>
           </w:pPr>
@@ -2010,7 +1995,6 @@
                 <w:kern w:val="2"/>
                 <w:sz w:val="24"/>
                 <w:szCs w:val="24"/>
-                <w:lang/>
                 <w14:ligatures w14:val="standardContextual"/>
               </w:rPr>
               <w:tab/>
@@ -3108,7 +3092,6 @@
           <w:noProof/>
           <w:sz w:val="24"/>
           <w:szCs w:val="24"/>
-          <w:lang/>
         </w:rPr>
         <w:drawing>
           <wp:inline distT="0" distB="0" distL="0" distR="0" wp14:anchorId="3A09E3C2" wp14:editId="145CC2D6">
@@ -4639,6 +4622,7 @@
       </w:pPr>
       <w:r>
         <w:rPr>
+          <w:noProof/>
           <w:lang w:val="en-GB"/>
         </w:rPr>
         <w:drawing>
@@ -9567,6 +9551,12 @@
 </file>
 
 <file path=customXml/item1.xml><?xml version="1.0" encoding="utf-8"?>
+<p:properties xmlns:p="http://schemas.microsoft.com/office/2006/metadata/properties" xmlns:xsi="http://www.w3.org/2001/XMLSchema-instance" xmlns:pc="http://schemas.microsoft.com/office/infopath/2007/PartnerControls">
+  <documentManagement/>
+</p:properties>
+</file>
+
+<file path=customXml/item2.xml><?xml version="1.0" encoding="utf-8"?>
 <?mso-contentType ?>
 <FormTemplates xmlns="http://schemas.microsoft.com/sharepoint/v3/contenttype/forms">
   <Display>DocumentLibraryForm</Display>
@@ -9575,13 +9565,11 @@
 </FormTemplates>
 </file>
 
-<file path=customXml/item2.xml><?xml version="1.0" encoding="utf-8"?>
-<p:properties xmlns:p="http://schemas.microsoft.com/office/2006/metadata/properties" xmlns:xsi="http://www.w3.org/2001/XMLSchema-instance" xmlns:pc="http://schemas.microsoft.com/office/infopath/2007/PartnerControls">
-  <documentManagement/>
-</p:properties>
+<file path=customXml/item3.xml><?xml version="1.0" encoding="utf-8"?>
+<b:Sources xmlns:b="http://schemas.openxmlformats.org/officeDocument/2006/bibliography" xmlns="http://schemas.openxmlformats.org/officeDocument/2006/bibliography" SelectedStyle="\APASixthEditionOfficeOnline.xsl" StyleName="APA" Version="6"/>
 </file>
 
-<file path=customXml/item3.xml><?xml version="1.0" encoding="utf-8"?>
+<file path=customXml/item4.xml><?xml version="1.0" encoding="utf-8"?>
 <ct:contentTypeSchema xmlns:ct="http://schemas.microsoft.com/office/2006/metadata/contentType" xmlns:ma="http://schemas.microsoft.com/office/2006/metadata/properties/metaAttributes" ct:_="" ma:_="" ma:contentTypeName="Document" ma:contentTypeID="0x0101004A6938A6D16A9F41A168DCB1E561FC37" ma:contentTypeVersion="0" ma:contentTypeDescription="Create a new document." ma:contentTypeScope="" ma:versionID="a301393c779a92aaeb722f4b266d6b84">
   <xsd:schema xmlns:xsd="http://www.w3.org/2001/XMLSchema" xmlns:xs="http://www.w3.org/2001/XMLSchema" xmlns:p="http://schemas.microsoft.com/office/2006/metadata/properties" targetNamespace="http://schemas.microsoft.com/office/2006/metadata/properties" ma:root="true" ma:fieldsID="067e30616eeadeb776f014c5fbcfd813">
     <xsd:element name="properties">
@@ -9695,19 +9683,7 @@
 </ct:contentTypeSchema>
 </file>
 
-<file path=customXml/item4.xml><?xml version="1.0" encoding="utf-8"?>
-<b:Sources xmlns:b="http://schemas.openxmlformats.org/officeDocument/2006/bibliography" xmlns="http://schemas.openxmlformats.org/officeDocument/2006/bibliography" SelectedStyle="\APASixthEditionOfficeOnline.xsl" StyleName="APA" Version="6"/>
-</file>
-
 <file path=customXml/itemProps1.xml><?xml version="1.0" encoding="utf-8"?>
-<ds:datastoreItem xmlns:ds="http://schemas.openxmlformats.org/officeDocument/2006/customXml" ds:itemID="{8D559B33-4825-405B-ACEB-6F229225D325}">
-  <ds:schemaRefs>
-    <ds:schemaRef ds:uri="http://schemas.microsoft.com/sharepoint/v3/contenttype/forms"/>
-  </ds:schemaRefs>
-</ds:datastoreItem>
-</file>
-
-<file path=customXml/itemProps2.xml><?xml version="1.0" encoding="utf-8"?>
 <ds:datastoreItem xmlns:ds="http://schemas.openxmlformats.org/officeDocument/2006/customXml" ds:itemID="{AC94A26D-82EB-45B7-AEA3-129FBDD1FCEB}">
   <ds:schemaRefs>
     <ds:schemaRef ds:uri="http://schemas.microsoft.com/office/2006/metadata/properties"/>
@@ -9716,7 +9692,23 @@
 </ds:datastoreItem>
 </file>
 
+<file path=customXml/itemProps2.xml><?xml version="1.0" encoding="utf-8"?>
+<ds:datastoreItem xmlns:ds="http://schemas.openxmlformats.org/officeDocument/2006/customXml" ds:itemID="{8D559B33-4825-405B-ACEB-6F229225D325}">
+  <ds:schemaRefs>
+    <ds:schemaRef ds:uri="http://schemas.microsoft.com/sharepoint/v3/contenttype/forms"/>
+  </ds:schemaRefs>
+</ds:datastoreItem>
+</file>
+
 <file path=customXml/itemProps3.xml><?xml version="1.0" encoding="utf-8"?>
+<ds:datastoreItem xmlns:ds="http://schemas.openxmlformats.org/officeDocument/2006/customXml" ds:itemID="{AED06569-D703-4CEB-98AE-08845890B420}">
+  <ds:schemaRefs>
+    <ds:schemaRef ds:uri="http://schemas.openxmlformats.org/officeDocument/2006/bibliography"/>
+  </ds:schemaRefs>
+</ds:datastoreItem>
+</file>
+
+<file path=customXml/itemProps4.xml><?xml version="1.0" encoding="utf-8"?>
 <ds:datastoreItem xmlns:ds="http://schemas.openxmlformats.org/officeDocument/2006/customXml" ds:itemID="{113DB896-E076-406C-ADC6-3AA564182A16}">
   <ds:schemaRefs>
     <ds:schemaRef ds:uri="http://schemas.microsoft.com/office/2006/metadata/contentType"/>
@@ -9730,12 +9722,4 @@
     <ds:schemaRef ds:uri="http://schemas.microsoft.com/office/infopath/2007/PartnerControls"/>
   </ds:schemaRefs>
 </ds:datastoreItem>
-</file>
-
-<file path=customXml/itemProps4.xml><?xml version="1.0" encoding="utf-8"?>
-<ds:datastoreItem xmlns:ds="http://schemas.openxmlformats.org/officeDocument/2006/customXml" ds:itemID="{AED06569-D703-4CEB-98AE-08845890B420}">
-  <ds:schemaRefs>
-    <ds:schemaRef ds:uri="http://schemas.openxmlformats.org/officeDocument/2006/bibliography"/>
-  </ds:schemaRefs>
-</ds:datastoreItem>
 </file>
</xml_diff>